<commit_message>
séparation de deux notes books eda et modeling
</commit_message>
<xml_diff>
--- a/Prompt_pour_le_projet.docx
+++ b/Prompt_pour_le_projet.docx
@@ -14,52 +14,12 @@
           <w:b/>
           <w:bCs/>
         </w:rPr>
-        <w:t xml:space="preserve">Prompt — Projet complet STA211 à coller dans </w:t>
-      </w:r>
-      <w:proofErr w:type="spellStart"/>
-      <w:r>
-        <w:rPr>
-          <w:b/>
-          <w:bCs/>
-        </w:rPr>
-        <w:t>Cursor</w:t>
-      </w:r>
-      <w:proofErr w:type="spellEnd"/>
-      <w:r>
-        <w:rPr>
-          <w:b/>
-          <w:bCs/>
-        </w:rPr>
-        <w:t xml:space="preserve"> ou </w:t>
-      </w:r>
-      <w:proofErr w:type="spellStart"/>
-      <w:r>
-        <w:rPr>
-          <w:b/>
-          <w:bCs/>
-        </w:rPr>
-        <w:t>ChatGPT</w:t>
-      </w:r>
-      <w:proofErr w:type="spellEnd"/>
-      <w:r>
-        <w:rPr>
-          <w:b/>
-          <w:bCs/>
-        </w:rPr>
-        <w:t xml:space="preserve"> :</w:t>
-      </w:r>
-    </w:p>
-    <w:p>
-      <w:r>
-        <w:t xml:space="preserve">Tu es un assistant expert en data </w:t>
-      </w:r>
-      <w:proofErr w:type="gramStart"/>
-      <w:r>
-        <w:t>science spécialisé</w:t>
-      </w:r>
-      <w:proofErr w:type="gramEnd"/>
-      <w:r>
-        <w:t xml:space="preserve"> dans les méthodes statistiques enseignées dans le cours </w:t>
+        <w:t>Prompt — Projet complet STA211 :</w:t>
+      </w:r>
+    </w:p>
+    <w:p>
+      <w:r>
+        <w:t xml:space="preserve">Tu es un assistant expert en data science spécialisé dans les méthodes statistiques enseignées dans le cours </w:t>
       </w:r>
       <w:r>
         <w:rPr>
@@ -138,7 +98,7 @@
     <w:p>
       <w:r>
         <w:pict w14:anchorId="3DCE0F6A">
-          <v:rect id="_x0000_i1037" style="width:0;height:1.5pt" o:hralign="center" o:hrstd="t" o:hr="t" fillcolor="#a0a0a0" stroked="f"/>
+          <v:rect id="_x0000_i1025" style="width:0;height:1.5pt" o:hralign="center" o:hrstd="t" o:hr="t" fillcolor="#a0a0a0" stroked="f"/>
         </w:pict>
       </w:r>
     </w:p>
@@ -175,13 +135,8 @@
       <w:r>
         <w:t xml:space="preserve">Charger les données </w:t>
       </w:r>
-      <w:proofErr w:type="spellStart"/>
-      <w:r>
-        <w:t>ad.data</w:t>
-      </w:r>
-      <w:proofErr w:type="spellEnd"/>
-      <w:r>
-        <w:t xml:space="preserve"> (avec noms de colonnes si disponibles)</w:t>
+      <w:r>
+        <w:t>data_train.csv</w:t>
       </w:r>
     </w:p>
     <w:p>
@@ -202,7 +157,19 @@
         <w:t>valeurs manquantes</w:t>
       </w:r>
       <w:r>
-        <w:t xml:space="preserve"> : identifier le mécanisme (MCAR/MAR/MNAR), appliquer des imputations (moyenne, </w:t>
+        <w:t xml:space="preserve"> : identifier le mécanisme (MCAR/MAR/MNAR), appliquer des imputations </w:t>
+      </w:r>
+      <w:r>
+        <w:t xml:space="preserve">en utilisant des méthodes avancées </w:t>
+      </w:r>
+      <w:r>
+        <w:t>(moyenne</w:t>
+      </w:r>
+      <w:r>
+        <w:t>, médiane</w:t>
+      </w:r>
+      <w:r>
+        <w:t xml:space="preserve">, </w:t>
       </w:r>
       <w:proofErr w:type="spellStart"/>
       <w:r>
@@ -210,7 +177,13 @@
       </w:r>
       <w:proofErr w:type="spellEnd"/>
       <w:r>
-        <w:t>, multivariée)</w:t>
+        <w:t>, multivariée</w:t>
+      </w:r>
+      <w:r>
+        <w:t>, …</w:t>
+      </w:r>
+      <w:r>
+        <w:t>)</w:t>
       </w:r>
     </w:p>
     <w:p>
@@ -561,6 +534,7 @@
           <w:b/>
           <w:bCs/>
         </w:rPr>
+        <w:lastRenderedPageBreak/>
         <w:t>🔹</w:t>
       </w:r>
       <w:r>
@@ -579,7 +553,6 @@
         </w:numPr>
       </w:pPr>
       <w:r>
-        <w:lastRenderedPageBreak/>
         <w:t xml:space="preserve">Visualiser les </w:t>
       </w:r>
       <w:r>
@@ -663,7 +636,7 @@
     <w:p>
       <w:r>
         <w:pict w14:anchorId="2532368B">
-          <v:rect id="_x0000_i1038" style="width:0;height:1.5pt" o:hralign="center" o:hrstd="t" o:hr="t" fillcolor="#a0a0a0" stroked="f"/>
+          <v:rect id="_x0000_i1026" style="width:0;height:1.5pt" o:hralign="center" o:hrstd="t" o:hr="t" fillcolor="#a0a0a0" stroked="f"/>
         </w:pict>
       </w:r>
     </w:p>
@@ -711,8 +684,10 @@
       </w:r>
       <w:proofErr w:type="spellEnd"/>
       <w:r>
-        <w:t>.</w:t>
-      </w:r>
+        <w:t>, …</w:t>
+      </w:r>
+    </w:p>
+    <w:p>
       <w:r>
         <w:br/>
         <w:t xml:space="preserve">Si besoin, propose une </w:t>
@@ -728,6 +703,635 @@
         <w:t>, ou des regroupements de modalités pour faciliter la lecture des données.</w:t>
       </w:r>
     </w:p>
+    <w:p>
+      <w:r>
+        <w:t>Préparer le fichier de prédiction pr</w:t>
+      </w:r>
+      <w:r>
+        <w:t xml:space="preserve">êt à être soumis en respectant les consignes </w:t>
+      </w:r>
+      <w:r>
+        <w:t>du challenge :</w:t>
+      </w:r>
+    </w:p>
+    <w:p>
+      <w:r>
+        <w:t>Soumissions</w:t>
+      </w:r>
+    </w:p>
+    <w:p>
+      <w:r>
+        <w:t>Les soumissions se font sous forme de fichier texte portant l’extension .csv, que vous pouvez exporter avec la commande suivante :</w:t>
+      </w:r>
+    </w:p>
+    <w:p>
+      <w:pPr>
+        <w:rPr>
+          <w:lang w:val="en-US"/>
+        </w:rPr>
+      </w:pPr>
+      <w:r>
+        <w:rPr>
+          <w:b/>
+          <w:bCs/>
+          <w:lang w:val="en-US"/>
+        </w:rPr>
+        <w:t>write</w:t>
+      </w:r>
+      <w:r>
+        <w:rPr>
+          <w:lang w:val="en-US"/>
+        </w:rPr>
+        <w:t>(y_pred, file = "my_pred.csv")</w:t>
+      </w:r>
+    </w:p>
+    <w:p>
+      <w:r>
+        <w:t>Le fichier doit contenir 820 lignes contenant uniquement un des mots ad. ou </w:t>
+      </w:r>
+      <w:proofErr w:type="spellStart"/>
+      <w:r>
+        <w:t>noad</w:t>
+      </w:r>
+      <w:proofErr w:type="spellEnd"/>
+      <w:r>
+        <w:t>..</w:t>
+      </w:r>
+    </w:p>
+    <w:p>
+      <w:r>
+        <w:t>Tous les fichiers .csv placés dans votre répertoire Dropbox partagé seront automatiquement importés grâce à la fonction </w:t>
+      </w:r>
+      <w:proofErr w:type="spellStart"/>
+      <w:r>
+        <w:t>read_pred</w:t>
+      </w:r>
+      <w:proofErr w:type="spellEnd"/>
+      <w:r>
+        <w:t>.</w:t>
+      </w:r>
+    </w:p>
+    <w:p>
+      <w:pPr>
+        <w:rPr>
+          <w:lang w:val="en-US"/>
+        </w:rPr>
+      </w:pPr>
+      <w:r>
+        <w:rPr>
+          <w:lang w:val="en-US"/>
+        </w:rPr>
+        <w:t xml:space="preserve">read_pred &lt;- </w:t>
+      </w:r>
+      <w:r>
+        <w:rPr>
+          <w:b/>
+          <w:bCs/>
+          <w:lang w:val="en-US"/>
+        </w:rPr>
+        <w:t>function</w:t>
+      </w:r>
+      <w:r>
+        <w:rPr>
+          <w:lang w:val="en-US"/>
+        </w:rPr>
+        <w:t>(file, n = 820) {</w:t>
+      </w:r>
+    </w:p>
+    <w:p>
+      <w:pPr>
+        <w:rPr>
+          <w:lang w:val="en-US"/>
+        </w:rPr>
+      </w:pPr>
+      <w:r>
+        <w:rPr>
+          <w:lang w:val="en-US"/>
+        </w:rPr>
+        <w:t xml:space="preserve">  y_pred &lt;- </w:t>
+      </w:r>
+      <w:r>
+        <w:rPr>
+          <w:b/>
+          <w:bCs/>
+          <w:lang w:val="en-US"/>
+        </w:rPr>
+        <w:t>scan</w:t>
+      </w:r>
+      <w:r>
+        <w:rPr>
+          <w:lang w:val="en-US"/>
+        </w:rPr>
+        <w:t>(file, what = "character")</w:t>
+      </w:r>
+    </w:p>
+    <w:p>
+      <w:pPr>
+        <w:rPr>
+          <w:lang w:val="en-US"/>
+        </w:rPr>
+      </w:pPr>
+      <w:r>
+        <w:rPr>
+          <w:lang w:val="en-US"/>
+        </w:rPr>
+        <w:t xml:space="preserve">  </w:t>
+      </w:r>
+      <w:r>
+        <w:rPr>
+          <w:b/>
+          <w:bCs/>
+          <w:lang w:val="en-US"/>
+        </w:rPr>
+        <w:t>if</w:t>
+      </w:r>
+      <w:r>
+        <w:rPr>
+          <w:lang w:val="en-US"/>
+        </w:rPr>
+        <w:t xml:space="preserve"> (</w:t>
+      </w:r>
+      <w:r>
+        <w:rPr>
+          <w:b/>
+          <w:bCs/>
+          <w:lang w:val="en-US"/>
+        </w:rPr>
+        <w:t>length</w:t>
+      </w:r>
+      <w:r>
+        <w:rPr>
+          <w:lang w:val="en-US"/>
+        </w:rPr>
+        <w:t xml:space="preserve">(y_pred) </w:t>
+      </w:r>
+      <w:r>
+        <w:rPr>
+          <w:b/>
+          <w:bCs/>
+          <w:lang w:val="en-US"/>
+        </w:rPr>
+        <w:t>!=</w:t>
+      </w:r>
+      <w:r>
+        <w:rPr>
+          <w:lang w:val="en-US"/>
+        </w:rPr>
+        <w:t xml:space="preserve"> n)</w:t>
+      </w:r>
+    </w:p>
+    <w:p>
+      <w:r>
+        <w:rPr>
+          <w:lang w:val="en-US"/>
+        </w:rPr>
+        <w:t xml:space="preserve">    </w:t>
+      </w:r>
+      <w:r>
+        <w:rPr>
+          <w:b/>
+          <w:bCs/>
+        </w:rPr>
+        <w:t>stop</w:t>
+      </w:r>
+      <w:r>
+        <w:t>("Le nombre de prédictions est incorrect")</w:t>
+      </w:r>
+    </w:p>
+    <w:p>
+      <w:pPr>
+        <w:rPr>
+          <w:lang w:val="en-US"/>
+        </w:rPr>
+      </w:pPr>
+      <w:r>
+        <w:t xml:space="preserve">  </w:t>
+      </w:r>
+      <w:r>
+        <w:rPr>
+          <w:b/>
+          <w:bCs/>
+          <w:lang w:val="en-US"/>
+        </w:rPr>
+        <w:t>if</w:t>
+      </w:r>
+      <w:r>
+        <w:rPr>
+          <w:lang w:val="en-US"/>
+        </w:rPr>
+        <w:t xml:space="preserve"> (</w:t>
+      </w:r>
+      <w:r>
+        <w:rPr>
+          <w:b/>
+          <w:bCs/>
+          <w:lang w:val="en-US"/>
+        </w:rPr>
+        <w:t>any</w:t>
+      </w:r>
+      <w:r>
+        <w:rPr>
+          <w:lang w:val="en-US"/>
+        </w:rPr>
+        <w:t>(</w:t>
+      </w:r>
+      <w:r>
+        <w:rPr>
+          <w:b/>
+          <w:bCs/>
+          <w:lang w:val="en-US"/>
+        </w:rPr>
+        <w:t>is.na</w:t>
+      </w:r>
+      <w:r>
+        <w:rPr>
+          <w:lang w:val="en-US"/>
+        </w:rPr>
+        <w:t>(y_pred)))</w:t>
+      </w:r>
+    </w:p>
+    <w:p>
+      <w:r>
+        <w:rPr>
+          <w:lang w:val="en-US"/>
+        </w:rPr>
+        <w:t xml:space="preserve">    </w:t>
+      </w:r>
+      <w:r>
+        <w:rPr>
+          <w:b/>
+          <w:bCs/>
+        </w:rPr>
+        <w:t>stop</w:t>
+      </w:r>
+      <w:r>
+        <w:t>("Le vecteur de prédiction contient des valeurs manquantes (NA°")</w:t>
+      </w:r>
+    </w:p>
+    <w:p>
+      <w:pPr>
+        <w:rPr>
+          <w:lang w:val="en-US"/>
+        </w:rPr>
+      </w:pPr>
+      <w:r>
+        <w:t xml:space="preserve">  </w:t>
+      </w:r>
+      <w:r>
+        <w:rPr>
+          <w:b/>
+          <w:bCs/>
+          <w:lang w:val="en-US"/>
+        </w:rPr>
+        <w:t>if</w:t>
+      </w:r>
+      <w:r>
+        <w:rPr>
+          <w:lang w:val="en-US"/>
+        </w:rPr>
+        <w:t>(</w:t>
+      </w:r>
+      <w:r>
+        <w:rPr>
+          <w:b/>
+          <w:bCs/>
+          <w:lang w:val="en-US"/>
+        </w:rPr>
+        <w:t>any</w:t>
+      </w:r>
+      <w:r>
+        <w:rPr>
+          <w:lang w:val="en-US"/>
+        </w:rPr>
+        <w:t>(</w:t>
+      </w:r>
+      <w:r>
+        <w:rPr>
+          <w:b/>
+          <w:bCs/>
+          <w:lang w:val="en-US"/>
+        </w:rPr>
+        <w:t>!</w:t>
+      </w:r>
+      <w:r>
+        <w:rPr>
+          <w:lang w:val="en-US"/>
+        </w:rPr>
+        <w:t>(</w:t>
+      </w:r>
+      <w:r>
+        <w:rPr>
+          <w:b/>
+          <w:bCs/>
+          <w:lang w:val="en-US"/>
+        </w:rPr>
+        <w:t>unique</w:t>
+      </w:r>
+      <w:r>
+        <w:rPr>
+          <w:lang w:val="en-US"/>
+        </w:rPr>
+        <w:t>(y_pred)</w:t>
+      </w:r>
+      <w:r>
+        <w:rPr>
+          <w:b/>
+          <w:bCs/>
+          <w:lang w:val="en-US"/>
+        </w:rPr>
+        <w:t>%in%c</w:t>
+      </w:r>
+      <w:r>
+        <w:rPr>
+          <w:lang w:val="en-US"/>
+        </w:rPr>
+        <w:t>("ad.","noad.")))){</w:t>
+      </w:r>
+    </w:p>
+    <w:p>
+      <w:r>
+        <w:rPr>
+          <w:lang w:val="en-US"/>
+        </w:rPr>
+        <w:t xml:space="preserve">    </w:t>
+      </w:r>
+      <w:r>
+        <w:rPr>
+          <w:b/>
+          <w:bCs/>
+        </w:rPr>
+        <w:t>stop</w:t>
+      </w:r>
+      <w:r>
+        <w:t>(</w:t>
+      </w:r>
+      <w:r>
+        <w:rPr>
+          <w:b/>
+          <w:bCs/>
+        </w:rPr>
+        <w:t>paste0</w:t>
+      </w:r>
+      <w:r>
+        <w:t xml:space="preserve">("Le nom des modalités prédites doit être ad. ou </w:t>
+      </w:r>
+      <w:proofErr w:type="spellStart"/>
+      <w:r>
+        <w:t>noad</w:t>
+      </w:r>
+      <w:proofErr w:type="spellEnd"/>
+      <w:r>
+        <w:t>. au lieu de ",</w:t>
+      </w:r>
+      <w:r>
+        <w:rPr>
+          <w:b/>
+          <w:bCs/>
+        </w:rPr>
+        <w:t>paste</w:t>
+      </w:r>
+      <w:r>
+        <w:t>(</w:t>
+      </w:r>
+      <w:r>
+        <w:rPr>
+          <w:b/>
+          <w:bCs/>
+        </w:rPr>
+        <w:t>unique</w:t>
+      </w:r>
+      <w:r>
+        <w:t>(</w:t>
+      </w:r>
+      <w:proofErr w:type="spellStart"/>
+      <w:r>
+        <w:t>y_pred</w:t>
+      </w:r>
+      <w:proofErr w:type="spellEnd"/>
+      <w:r>
+        <w:t>),collapse = " ")))}</w:t>
+      </w:r>
+    </w:p>
+    <w:p>
+      <w:pPr>
+        <w:rPr>
+          <w:lang w:val="en-US"/>
+        </w:rPr>
+      </w:pPr>
+      <w:r>
+        <w:t xml:space="preserve">  </w:t>
+      </w:r>
+      <w:r>
+        <w:rPr>
+          <w:b/>
+          <w:bCs/>
+          <w:lang w:val="en-US"/>
+        </w:rPr>
+        <w:t>if</w:t>
+      </w:r>
+      <w:r>
+        <w:rPr>
+          <w:lang w:val="en-US"/>
+        </w:rPr>
+        <w:t>(</w:t>
+      </w:r>
+      <w:r>
+        <w:rPr>
+          <w:b/>
+          <w:bCs/>
+          <w:lang w:val="en-US"/>
+        </w:rPr>
+        <w:t>length</w:t>
+      </w:r>
+      <w:r>
+        <w:rPr>
+          <w:lang w:val="en-US"/>
+        </w:rPr>
+        <w:t>(</w:t>
+      </w:r>
+      <w:r>
+        <w:rPr>
+          <w:b/>
+          <w:bCs/>
+          <w:lang w:val="en-US"/>
+        </w:rPr>
+        <w:t>unique</w:t>
+      </w:r>
+      <w:r>
+        <w:rPr>
+          <w:lang w:val="en-US"/>
+        </w:rPr>
+        <w:t>(y_pred))</w:t>
+      </w:r>
+      <w:r>
+        <w:rPr>
+          <w:b/>
+          <w:bCs/>
+          <w:lang w:val="en-US"/>
+        </w:rPr>
+        <w:t>==</w:t>
+      </w:r>
+      <w:r>
+        <w:rPr>
+          <w:lang w:val="en-US"/>
+        </w:rPr>
+        <w:t>1){</w:t>
+      </w:r>
+    </w:p>
+    <w:p>
+      <w:pPr>
+        <w:rPr>
+          <w:lang w:val="en-US"/>
+        </w:rPr>
+      </w:pPr>
+      <w:r>
+        <w:rPr>
+          <w:lang w:val="en-US"/>
+        </w:rPr>
+        <w:lastRenderedPageBreak/>
+        <w:t xml:space="preserve">    y_pred &lt;- </w:t>
+      </w:r>
+      <w:r>
+        <w:rPr>
+          <w:b/>
+          <w:bCs/>
+          <w:lang w:val="en-US"/>
+        </w:rPr>
+        <w:t>as.factor</w:t>
+      </w:r>
+      <w:r>
+        <w:rPr>
+          <w:lang w:val="en-US"/>
+        </w:rPr>
+        <w:t>(y_pred)</w:t>
+      </w:r>
+    </w:p>
+    <w:p>
+      <w:pPr>
+        <w:rPr>
+          <w:lang w:val="en-US"/>
+        </w:rPr>
+      </w:pPr>
+      <w:r>
+        <w:rPr>
+          <w:lang w:val="en-US"/>
+        </w:rPr>
+        <w:t xml:space="preserve">    }</w:t>
+      </w:r>
+      <w:r>
+        <w:rPr>
+          <w:b/>
+          <w:bCs/>
+          <w:lang w:val="en-US"/>
+        </w:rPr>
+        <w:t>else</w:t>
+      </w:r>
+      <w:r>
+        <w:rPr>
+          <w:lang w:val="en-US"/>
+        </w:rPr>
+        <w:t>{</w:t>
+      </w:r>
+    </w:p>
+    <w:p>
+      <w:pPr>
+        <w:rPr>
+          <w:lang w:val="en-US"/>
+        </w:rPr>
+      </w:pPr>
+      <w:r>
+        <w:rPr>
+          <w:lang w:val="en-US"/>
+        </w:rPr>
+        <w:t xml:space="preserve">  y_pred &lt;- </w:t>
+      </w:r>
+      <w:r>
+        <w:rPr>
+          <w:b/>
+          <w:bCs/>
+          <w:lang w:val="en-US"/>
+        </w:rPr>
+        <w:t>factor</w:t>
+      </w:r>
+      <w:r>
+        <w:rPr>
+          <w:lang w:val="en-US"/>
+        </w:rPr>
+        <w:t xml:space="preserve">(y_pred, levels = </w:t>
+      </w:r>
+      <w:r>
+        <w:rPr>
+          <w:b/>
+          <w:bCs/>
+          <w:lang w:val="en-US"/>
+        </w:rPr>
+        <w:t>c</w:t>
+      </w:r>
+      <w:r>
+        <w:rPr>
+          <w:lang w:val="en-US"/>
+        </w:rPr>
+        <w:t>("ad.", "noad."))}</w:t>
+      </w:r>
+    </w:p>
+    <w:p>
+      <w:r>
+        <w:rPr>
+          <w:lang w:val="en-US"/>
+        </w:rPr>
+        <w:t xml:space="preserve">  </w:t>
+      </w:r>
+      <w:r>
+        <w:rPr>
+          <w:b/>
+          <w:bCs/>
+        </w:rPr>
+        <w:t>return</w:t>
+      </w:r>
+      <w:r>
+        <w:t>(</w:t>
+      </w:r>
+      <w:proofErr w:type="spellStart"/>
+      <w:r>
+        <w:t>y_pred</w:t>
+      </w:r>
+      <w:proofErr w:type="spellEnd"/>
+      <w:r>
+        <w:t>)</w:t>
+      </w:r>
+    </w:p>
+    <w:p>
+      <w:r>
+        <w:t>}</w:t>
+      </w:r>
+    </w:p>
+    <w:p>
+      <w:r>
+        <w:t>Utilisez cette fonction pour vérifier que votre fichier sera correctement importé.</w:t>
+      </w:r>
+    </w:p>
+    <w:p>
+      <w:r>
+        <w:t>Les erreurs de lecture lors de l’import sont affichées à la section </w:t>
+      </w:r>
+      <w:hyperlink r:id="rId5" w:anchor="erreurs-de-lecture" w:history="1">
+        <w:r>
+          <w:rPr>
+            <w:rStyle w:val="Lienhypertexte"/>
+          </w:rPr>
+          <w:t>Erreurs de lecture</w:t>
+        </w:r>
+      </w:hyperlink>
+      <w:r>
+        <w:t>.</w:t>
+      </w:r>
+    </w:p>
+    <w:p>
+      <w:r>
+        <w:t>Une fois un fichier importé, son score est calculé et stocké. Vous pouvez effacer ou remplacer des soumissions, l’historique est conservé.</w:t>
+      </w:r>
+    </w:p>
+    <w:p/>
     <w:p/>
     <w:sectPr>
       <w:pgSz w:w="11906" w:h="16838"/>
@@ -2268,6 +2872,29 @@
       <w:spacing w:val="5"/>
     </w:rPr>
   </w:style>
+  <w:style w:type="character" w:styleId="Lienhypertexte">
+    <w:name w:val="Hyperlink"/>
+    <w:basedOn w:val="Policepardfaut"/>
+    <w:uiPriority w:val="99"/>
+    <w:unhideWhenUsed/>
+    <w:rsid w:val="00E810B5"/>
+    <w:rPr>
+      <w:color w:val="467886" w:themeColor="hyperlink"/>
+      <w:u w:val="single"/>
+    </w:rPr>
+  </w:style>
+  <w:style w:type="character" w:styleId="Mentionnonrsolue">
+    <w:name w:val="Unresolved Mention"/>
+    <w:basedOn w:val="Policepardfaut"/>
+    <w:uiPriority w:val="99"/>
+    <w:semiHidden/>
+    <w:unhideWhenUsed/>
+    <w:rsid w:val="00E810B5"/>
+    <w:rPr>
+      <w:color w:val="605E5C"/>
+      <w:shd w:val="clear" w:color="auto" w:fill="E1DFDD"/>
+    </w:rPr>
+  </w:style>
 </w:styles>
 </file>
 

</xml_diff>